<commit_message>
On branch main Changes to be committed: 	renamed:    ai_task (1).ipynb -> ai_task (2).ipynb 	modified:   documentation.docx 	new file:   documentation.pdf
</commit_message>
<xml_diff>
--- a/documentation.docx
+++ b/documentation.docx
@@ -198,6 +198,7 @@
           <w:szCs w:val="28"/>
         </w:rPr>
       </w:pPr>
+      <w:proofErr w:type="spellStart"/>
       <w:r>
         <w:rPr>
           <w:rFonts w:ascii="Calibri Light" w:eastAsia="Calibri Light" w:hAnsi="Calibri Light" w:cs="Calibri Light"/>
@@ -206,7 +207,18 @@
           <w:sz w:val="28"/>
           <w:szCs w:val="28"/>
         </w:rPr>
-        <w:t>Researchbook Name Generation:</w:t>
+        <w:t>Researchbook</w:t>
+      </w:r>
+      <w:proofErr w:type="spellEnd"/>
+      <w:r>
+        <w:rPr>
+          <w:rFonts w:ascii="Calibri Light" w:eastAsia="Calibri Light" w:hAnsi="Calibri Light" w:cs="Calibri Light"/>
+          <w:b/>
+          <w:bCs/>
+          <w:sz w:val="28"/>
+          <w:szCs w:val="28"/>
+        </w:rPr>
+        <w:t xml:space="preserve"> Name Generation:</w:t>
       </w:r>
     </w:p>
     <w:p>
@@ -836,24 +848,60 @@
           <w:sz w:val="28"/>
           <w:szCs w:val="28"/>
         </w:rPr>
-        <w:t>My first approach was to research about available open-source and free large language models. I took help of chatgpt, bard and google search to search about it and selected few good models from those recommendations.</w:t>
-      </w:r>
-    </w:p>
-    <w:p>
-      <w:pPr>
-        <w:rPr>
-          <w:rFonts w:ascii="Calibri Light" w:eastAsia="Calibri Light" w:hAnsi="Calibri Light" w:cs="Calibri Light"/>
-          <w:sz w:val="28"/>
-          <w:szCs w:val="28"/>
-        </w:rPr>
-      </w:pPr>
-      <w:r>
-        <w:rPr>
-          <w:rFonts w:ascii="Calibri Light" w:eastAsia="Calibri Light" w:hAnsi="Calibri Light" w:cs="Calibri Light"/>
-          <w:sz w:val="28"/>
-          <w:szCs w:val="28"/>
-        </w:rPr>
-        <w:t>Secondly, I searched for from where I can obtain the model, how to implement the model for every of those model.</w:t>
+        <w:t xml:space="preserve">My first approach was to research about available open-source and free large language models. I took help of </w:t>
+      </w:r>
+      <w:proofErr w:type="spellStart"/>
+      <w:r>
+        <w:rPr>
+          <w:rFonts w:ascii="Calibri Light" w:eastAsia="Calibri Light" w:hAnsi="Calibri Light" w:cs="Calibri Light"/>
+          <w:sz w:val="28"/>
+          <w:szCs w:val="28"/>
+        </w:rPr>
+        <w:t>chatgpt</w:t>
+      </w:r>
+      <w:proofErr w:type="spellEnd"/>
+      <w:r>
+        <w:rPr>
+          <w:rFonts w:ascii="Calibri Light" w:eastAsia="Calibri Light" w:hAnsi="Calibri Light" w:cs="Calibri Light"/>
+          <w:sz w:val="28"/>
+          <w:szCs w:val="28"/>
+        </w:rPr>
+        <w:t>, bard and google search to search about it and selected few good models from those recommendations.</w:t>
+      </w:r>
+    </w:p>
+    <w:p>
+      <w:pPr>
+        <w:rPr>
+          <w:rFonts w:ascii="Calibri Light" w:eastAsia="Calibri Light" w:hAnsi="Calibri Light" w:cs="Calibri Light"/>
+          <w:sz w:val="28"/>
+          <w:szCs w:val="28"/>
+        </w:rPr>
+      </w:pPr>
+      <w:r>
+        <w:rPr>
+          <w:rFonts w:ascii="Calibri Light" w:eastAsia="Calibri Light" w:hAnsi="Calibri Light" w:cs="Calibri Light"/>
+          <w:sz w:val="28"/>
+          <w:szCs w:val="28"/>
+        </w:rPr>
+        <w:t xml:space="preserve">Secondly, I searched for from where I can obtain the model, how to implement the model for every of </w:t>
+      </w:r>
+      <w:proofErr w:type="gramStart"/>
+      <w:r>
+        <w:rPr>
+          <w:rFonts w:ascii="Calibri Light" w:eastAsia="Calibri Light" w:hAnsi="Calibri Light" w:cs="Calibri Light"/>
+          <w:sz w:val="28"/>
+          <w:szCs w:val="28"/>
+        </w:rPr>
+        <w:t>those model</w:t>
+      </w:r>
+      <w:proofErr w:type="gramEnd"/>
+      <w:r>
+        <w:rPr>
+          <w:rFonts w:ascii="Calibri Light" w:eastAsia="Calibri Light" w:hAnsi="Calibri Light" w:cs="Calibri Light"/>
+          <w:sz w:val="28"/>
+          <w:szCs w:val="28"/>
+        </w:rPr>
+        <w:t>.</w:t>
       </w:r>
     </w:p>
     <w:p>
@@ -1020,6 +1068,7 @@
           <w:szCs w:val="28"/>
         </w:rPr>
       </w:pPr>
+      <w:proofErr w:type="spellStart"/>
       <w:r>
         <w:rPr>
           <w:rFonts w:ascii="Calibri Light" w:eastAsia="Calibri Light" w:hAnsi="Calibri Light" w:cs="Calibri Light"/>
@@ -1028,6 +1077,7 @@
         </w:rPr>
         <w:t>Lamda</w:t>
       </w:r>
+      <w:proofErr w:type="spellEnd"/>
     </w:p>
     <w:p>
       <w:pPr>
@@ -1156,7 +1206,25 @@
           <w:sz w:val="28"/>
           <w:szCs w:val="28"/>
         </w:rPr>
-        <w:t>Google colab, vs code</w:t>
+        <w:t xml:space="preserve">Google </w:t>
+      </w:r>
+      <w:proofErr w:type="spellStart"/>
+      <w:r>
+        <w:rPr>
+          <w:rFonts w:ascii="Calibri Light" w:eastAsia="Calibri Light" w:hAnsi="Calibri Light" w:cs="Calibri Light"/>
+          <w:sz w:val="28"/>
+          <w:szCs w:val="28"/>
+        </w:rPr>
+        <w:t>colab</w:t>
+      </w:r>
+      <w:proofErr w:type="spellEnd"/>
+      <w:r>
+        <w:rPr>
+          <w:rFonts w:ascii="Calibri Light" w:eastAsia="Calibri Light" w:hAnsi="Calibri Light" w:cs="Calibri Light"/>
+          <w:sz w:val="28"/>
+          <w:szCs w:val="28"/>
+        </w:rPr>
+        <w:t>, vs code</w:t>
       </w:r>
     </w:p>
     <w:p>
@@ -1279,23 +1347,7 @@
           <w:sz w:val="28"/>
           <w:szCs w:val="28"/>
         </w:rPr>
-        <w:t>Lamini-GPT-774M</w:t>
-      </w:r>
-      <w:r>
-        <w:rPr>
-          <w:rFonts w:ascii="Calibri Light" w:eastAsia="Calibri Light" w:hAnsi="Calibri Light" w:cs="Calibri Light"/>
-          <w:sz w:val="28"/>
-          <w:szCs w:val="28"/>
-        </w:rPr>
-        <w:t xml:space="preserve">, </w:t>
-      </w:r>
-      <w:r>
-        <w:rPr>
-          <w:rFonts w:ascii="Calibri Light" w:eastAsia="Calibri Light" w:hAnsi="Calibri Light" w:cs="Calibri Light"/>
-          <w:sz w:val="28"/>
-          <w:szCs w:val="28"/>
-        </w:rPr>
-        <w:t>LaMini-Cerebras-590M</w:t>
+        <w:t>Lamini-GPT-774M, LaMini-Cerebras-590M</w:t>
       </w:r>
       <w:r>
         <w:rPr>
@@ -1491,7 +1543,25 @@
           <w:sz w:val="28"/>
           <w:szCs w:val="28"/>
         </w:rPr>
-        <w:t>couldn't implement lamda model</w:t>
+        <w:t xml:space="preserve">couldn't implement </w:t>
+      </w:r>
+      <w:proofErr w:type="spellStart"/>
+      <w:r>
+        <w:rPr>
+          <w:rFonts w:ascii="Calibri Light" w:eastAsia="Calibri Light" w:hAnsi="Calibri Light" w:cs="Calibri Light"/>
+          <w:sz w:val="28"/>
+          <w:szCs w:val="28"/>
+        </w:rPr>
+        <w:t>lamda</w:t>
+      </w:r>
+      <w:proofErr w:type="spellEnd"/>
+      <w:r>
+        <w:rPr>
+          <w:rFonts w:ascii="Calibri Light" w:eastAsia="Calibri Light" w:hAnsi="Calibri Light" w:cs="Calibri Light"/>
+          <w:sz w:val="28"/>
+          <w:szCs w:val="28"/>
+        </w:rPr>
+        <w:t xml:space="preserve"> model</w:t>
       </w:r>
       <w:r>
         <w:rPr>
@@ -1607,7 +1677,65 @@
           <w:sz w:val="28"/>
           <w:szCs w:val="28"/>
         </w:rPr>
-        <w:t>We can not prompt engineer properly for most of the models.</w:t>
+        <w:t xml:space="preserve">We </w:t>
+      </w:r>
+      <w:proofErr w:type="spellStart"/>
+      <w:r>
+        <w:rPr>
+          <w:rFonts w:ascii="Calibri Light" w:eastAsia="Calibri Light" w:hAnsi="Calibri Light" w:cs="Calibri Light"/>
+          <w:sz w:val="28"/>
+          <w:szCs w:val="28"/>
+        </w:rPr>
+        <w:t>can not</w:t>
+      </w:r>
+      <w:proofErr w:type="spellEnd"/>
+      <w:r>
+        <w:rPr>
+          <w:rFonts w:ascii="Calibri Light" w:eastAsia="Calibri Light" w:hAnsi="Calibri Light" w:cs="Calibri Light"/>
+          <w:sz w:val="28"/>
+          <w:szCs w:val="28"/>
+        </w:rPr>
+        <w:t xml:space="preserve"> prompt engineer properly for most of the models.</w:t>
+      </w:r>
+    </w:p>
+    <w:p>
+      <w:pPr>
+        <w:pStyle w:val="ListParagraph"/>
+        <w:numPr>
+          <w:ilvl w:val="0"/>
+          <w:numId w:val="6"/>
+        </w:numPr>
+        <w:rPr>
+          <w:rFonts w:ascii="Calibri Light" w:eastAsia="Calibri Light" w:hAnsi="Calibri Light" w:cs="Calibri Light"/>
+          <w:sz w:val="28"/>
+          <w:szCs w:val="28"/>
+        </w:rPr>
+      </w:pPr>
+      <w:r>
+        <w:rPr>
+          <w:rFonts w:ascii="Calibri Light" w:eastAsia="Calibri Light" w:hAnsi="Calibri Light" w:cs="Calibri Light"/>
+          <w:sz w:val="28"/>
+          <w:szCs w:val="28"/>
+        </w:rPr>
+        <w:t xml:space="preserve">Different prompt and even same prompt </w:t>
+      </w:r>
+      <w:proofErr w:type="gramStart"/>
+      <w:r>
+        <w:rPr>
+          <w:rFonts w:ascii="Calibri Light" w:eastAsia="Calibri Light" w:hAnsi="Calibri Light" w:cs="Calibri Light"/>
+          <w:sz w:val="28"/>
+          <w:szCs w:val="28"/>
+        </w:rPr>
+        <w:t>gives</w:t>
+      </w:r>
+      <w:proofErr w:type="gramEnd"/>
+      <w:r>
+        <w:rPr>
+          <w:rFonts w:ascii="Calibri Light" w:eastAsia="Calibri Light" w:hAnsi="Calibri Light" w:cs="Calibri Light"/>
+          <w:sz w:val="28"/>
+          <w:szCs w:val="28"/>
+        </w:rPr>
+        <w:t xml:space="preserve"> different results time to time.</w:t>
       </w:r>
     </w:p>
     <w:p>

</xml_diff>